<commit_message>
Teste de software.docx: dei uma formatada e acrescentei minha parte do trabalho
</commit_message>
<xml_diff>
--- a/zModulo3e4(Teste de Software).docx
+++ b/zModulo3e4(Teste de Software).docx
@@ -5,10 +5,6 @@
     <w:p>
       <w:pPr>
         <w:pStyle w:val="Title"/>
-        <w:numPr>
-          <w:ilvl w:val="0"/>
-          <w:numId w:val="4"/>
-        </w:numPr>
         <w:spacing w:line="360" w:lineRule="auto"/>
         <w:rPr>
           <w:rFonts w:ascii="Times New Roman" w:hAnsi="Times New Roman" w:cs="Times New Roman"/>
@@ -3246,8 +3242,6 @@
           <w:szCs w:val="56"/>
         </w:rPr>
       </w:pPr>
-      <w:bookmarkStart w:id="0" w:name="_GoBack"/>
-      <w:bookmarkEnd w:id="0"/>
       <w:r>
         <w:rPr>
           <w:rFonts w:ascii="Times New Roman" w:eastAsiaTheme="majorEastAsia" w:hAnsi="Times New Roman" w:cs="Times New Roman"/>
@@ -3257,7 +3251,7 @@
           <w:szCs w:val="56"/>
         </w:rPr>
         <w:lastRenderedPageBreak/>
-        <w:t>1.1 Automação de testes</w:t>
+        <w:t>Automação de testes</w:t>
       </w:r>
     </w:p>
     <w:p>
@@ -9298,6 +9292,7 @@
           <w:szCs w:val="24"/>
         </w:rPr>
       </w:pPr>
+      <w:bookmarkStart w:id="0" w:name="_GoBack"/>
       <w:r>
         <w:rPr>
           <w:rFonts w:ascii="Times New Roman" w:hAnsi="Times New Roman" w:cs="Times New Roman"/>
@@ -9560,25 +9555,7 @@
             <w:sz w:val="24"/>
             <w:szCs w:val="24"/>
           </w:rPr>
-          <w:t>http://www.w</w:t>
-        </w:r>
-        <w:r>
-          <w:rPr>
-            <w:rStyle w:val="Hyperlink"/>
-            <w:rFonts w:ascii="Times New Roman" w:hAnsi="Times New Roman" w:cs="Times New Roman"/>
-            <w:sz w:val="24"/>
-            <w:szCs w:val="24"/>
-          </w:rPr>
-          <w:t>e</w:t>
-        </w:r>
-        <w:r>
-          <w:rPr>
-            <w:rStyle w:val="Hyperlink"/>
-            <w:rFonts w:ascii="Times New Roman" w:hAnsi="Times New Roman" w:cs="Times New Roman"/>
-            <w:sz w:val="24"/>
-            <w:szCs w:val="24"/>
-          </w:rPr>
-          <w:t>bartigos.com/artigos/ambiente-de-testes-de-software/74582/#ixzz3khF0ruka</w:t>
+          <w:t>http://www.webartigos.com/artigos/ambiente-de-testes-de-software/74582/#ixzz3khF0ruka</w:t>
         </w:r>
       </w:hyperlink>
       <w:r>
@@ -9657,15 +9634,7 @@
           <w:sz w:val="24"/>
           <w:szCs w:val="24"/>
         </w:rPr>
-        <w:t xml:space="preserve">&gt; </w:t>
-      </w:r>
-      <w:r>
-        <w:rPr>
-          <w:rFonts w:ascii="Times New Roman" w:hAnsi="Times New Roman" w:cs="Times New Roman"/>
-          <w:sz w:val="24"/>
-          <w:szCs w:val="24"/>
-        </w:rPr>
-        <w:t>acessado em: 11/09/2015</w:t>
+        <w:t>&gt; acessado em: 11/09/2015</w:t>
       </w:r>
     </w:p>
     <w:p>
@@ -9730,25 +9699,7 @@
             <w:sz w:val="24"/>
             <w:szCs w:val="24"/>
           </w:rPr>
-          <w:t>http://www.devmedia.com.br/</w:t>
-        </w:r>
-        <w:r>
-          <w:rPr>
-            <w:rStyle w:val="Hyperlink"/>
-            <w:rFonts w:ascii="Times New Roman" w:hAnsi="Times New Roman" w:cs="Times New Roman"/>
-            <w:sz w:val="24"/>
-            <w:szCs w:val="24"/>
-          </w:rPr>
-          <w:t>a</w:t>
-        </w:r>
-        <w:r>
-          <w:rPr>
-            <w:rStyle w:val="Hyperlink"/>
-            <w:rFonts w:ascii="Times New Roman" w:hAnsi="Times New Roman" w:cs="Times New Roman"/>
-            <w:sz w:val="24"/>
-            <w:szCs w:val="24"/>
-          </w:rPr>
-          <w:t>nalise-de-riscos-e-o-teste-de-software-revista-java-magazine-97/22831#ixzz3lOX467Km</w:t>
+          <w:t>http://www.devmedia.com.br/analise-de-riscos-e-o-teste-de-software-revista-java-magazine-97/22831#ixzz3lOX467Km</w:t>
         </w:r>
       </w:hyperlink>
       <w:r>
@@ -9757,15 +9708,7 @@
           <w:sz w:val="24"/>
           <w:szCs w:val="24"/>
         </w:rPr>
-        <w:t>&gt;</w:t>
-      </w:r>
-      <w:r>
-        <w:rPr>
-          <w:rFonts w:ascii="Times New Roman" w:hAnsi="Times New Roman" w:cs="Times New Roman"/>
-          <w:sz w:val="24"/>
-          <w:szCs w:val="24"/>
-        </w:rPr>
-        <w:t xml:space="preserve"> acessado em: 11/09/2015</w:t>
+        <w:t>&gt; acessado em: 11/09/2015</w:t>
       </w:r>
     </w:p>
     <w:p>
@@ -9795,23 +9738,7 @@
           <w:sz w:val="24"/>
           <w:szCs w:val="24"/>
         </w:rPr>
-        <w:t xml:space="preserve">, </w:t>
-      </w:r>
-      <w:r>
-        <w:rPr>
-          <w:rFonts w:ascii="Times New Roman" w:hAnsi="Times New Roman" w:cs="Times New Roman"/>
-          <w:sz w:val="24"/>
-          <w:szCs w:val="24"/>
-        </w:rPr>
-        <w:t>Renato Jose</w:t>
-      </w:r>
-      <w:r>
-        <w:rPr>
-          <w:rFonts w:ascii="Times New Roman" w:hAnsi="Times New Roman" w:cs="Times New Roman"/>
-          <w:sz w:val="24"/>
-          <w:szCs w:val="24"/>
-        </w:rPr>
-        <w:t>.</w:t>
+        <w:t>, Renato Jose.</w:t>
       </w:r>
       <w:r>
         <w:rPr>
@@ -9828,25 +9755,7 @@
           <w:sz w:val="24"/>
           <w:szCs w:val="24"/>
         </w:rPr>
-        <w:t>Testes Unitários no Vis</w:t>
-      </w:r>
-      <w:r>
-        <w:rPr>
-          <w:rFonts w:ascii="Times New Roman" w:hAnsi="Times New Roman" w:cs="Times New Roman"/>
-          <w:b/>
-          <w:sz w:val="24"/>
-          <w:szCs w:val="24"/>
-        </w:rPr>
-        <w:t>u</w:t>
-      </w:r>
-      <w:r>
-        <w:rPr>
-          <w:rFonts w:ascii="Times New Roman" w:hAnsi="Times New Roman" w:cs="Times New Roman"/>
-          <w:b/>
-          <w:sz w:val="24"/>
-          <w:szCs w:val="24"/>
-        </w:rPr>
-        <w:t>al Studio</w:t>
+        <w:t>Testes Unitários no Visual Studio</w:t>
       </w:r>
       <w:r>
         <w:rPr>
@@ -9907,16 +9816,9 @@
           <w:sz w:val="24"/>
           <w:szCs w:val="24"/>
         </w:rPr>
-        <w:t xml:space="preserve">&gt; </w:t>
-      </w:r>
-      <w:r>
-        <w:rPr>
-          <w:rFonts w:ascii="Times New Roman" w:hAnsi="Times New Roman" w:cs="Times New Roman"/>
-          <w:sz w:val="24"/>
-          <w:szCs w:val="24"/>
-        </w:rPr>
-        <w:t>acessado em: 11/09/2015</w:t>
-      </w:r>
+        <w:t>&gt; acessado em: 11/09/2015</w:t>
+      </w:r>
+      <w:bookmarkEnd w:id="0"/>
     </w:p>
     <w:sectPr>
       <w:pgSz w:w="11906" w:h="16838" w:code="9"/>
@@ -11635,7 +11537,7 @@
       <w:lvlText w:val="%1."/>
       <w:lvlJc w:val="left"/>
       <w:pPr>
-        <w:ind w:left="1080" w:hanging="720"/>
+        <w:ind w:left="720" w:hanging="720"/>
       </w:pPr>
       <w:rPr>
         <w:rFonts w:hint="default"/>
@@ -11647,7 +11549,7 @@
       <w:lvlText w:val="%2."/>
       <w:lvlJc w:val="left"/>
       <w:pPr>
-        <w:ind w:left="1440" w:hanging="360"/>
+        <w:ind w:left="1080" w:hanging="360"/>
       </w:pPr>
     </w:lvl>
     <w:lvl w:ilvl="2" w:tplc="0416001B" w:tentative="1">
@@ -11656,7 +11558,7 @@
       <w:lvlText w:val="%3."/>
       <w:lvlJc w:val="right"/>
       <w:pPr>
-        <w:ind w:left="2160" w:hanging="180"/>
+        <w:ind w:left="1800" w:hanging="180"/>
       </w:pPr>
     </w:lvl>
     <w:lvl w:ilvl="3" w:tplc="0416000F" w:tentative="1">
@@ -11665,7 +11567,7 @@
       <w:lvlText w:val="%4."/>
       <w:lvlJc w:val="left"/>
       <w:pPr>
-        <w:ind w:left="2880" w:hanging="360"/>
+        <w:ind w:left="2520" w:hanging="360"/>
       </w:pPr>
     </w:lvl>
     <w:lvl w:ilvl="4" w:tplc="04160019" w:tentative="1">
@@ -11674,7 +11576,7 @@
       <w:lvlText w:val="%5."/>
       <w:lvlJc w:val="left"/>
       <w:pPr>
-        <w:ind w:left="3600" w:hanging="360"/>
+        <w:ind w:left="3240" w:hanging="360"/>
       </w:pPr>
     </w:lvl>
     <w:lvl w:ilvl="5" w:tplc="0416001B" w:tentative="1">
@@ -11683,7 +11585,7 @@
       <w:lvlText w:val="%6."/>
       <w:lvlJc w:val="right"/>
       <w:pPr>
-        <w:ind w:left="4320" w:hanging="180"/>
+        <w:ind w:left="3960" w:hanging="180"/>
       </w:pPr>
     </w:lvl>
     <w:lvl w:ilvl="6" w:tplc="0416000F" w:tentative="1">
@@ -11692,7 +11594,7 @@
       <w:lvlText w:val="%7."/>
       <w:lvlJc w:val="left"/>
       <w:pPr>
-        <w:ind w:left="5040" w:hanging="360"/>
+        <w:ind w:left="4680" w:hanging="360"/>
       </w:pPr>
     </w:lvl>
     <w:lvl w:ilvl="7" w:tplc="04160019" w:tentative="1">
@@ -11701,7 +11603,7 @@
       <w:lvlText w:val="%8."/>
       <w:lvlJc w:val="left"/>
       <w:pPr>
-        <w:ind w:left="5760" w:hanging="360"/>
+        <w:ind w:left="5400" w:hanging="360"/>
       </w:pPr>
     </w:lvl>
     <w:lvl w:ilvl="8" w:tplc="0416001B" w:tentative="1">
@@ -11710,7 +11612,7 @@
       <w:lvlText w:val="%9."/>
       <w:lvlJc w:val="right"/>
       <w:pPr>
-        <w:ind w:left="6480" w:hanging="180"/>
+        <w:ind w:left="6120" w:hanging="180"/>
       </w:pPr>
     </w:lvl>
   </w:abstractNum>
@@ -14952,6 +14854,7 @@
   <w:style w:type="character" w:default="1" w:styleId="DefaultParagraphFont">
     <w:name w:val="Default Paragraph Font"/>
     <w:uiPriority w:val="1"/>
+    <w:semiHidden/>
     <w:unhideWhenUsed/>
   </w:style>
   <w:style w:type="table" w:default="1" w:styleId="TableNormal">

</xml_diff>